<commit_message>
Requisito do sistema atualizado
</commit_message>
<xml_diff>
--- a/Requisito do sistema.docx
+++ b/Requisito do sistema.docx
@@ -4,177 +4,294 @@
   <w:body>
     <w:p>
       <w:pPr>
-        <w:rPr>
-          <w:sz w:val="36"/>
-          <w:szCs w:val="36"/>
-        </w:rPr>
-      </w:pPr>
-      <w:r>
-        <w:rPr>
-          <w:sz w:val="36"/>
-          <w:szCs w:val="36"/>
-        </w:rPr>
-        <w:t>SSS_0001: O sistema DEVE permitir que o recepcionista matricule o interessado.</w:t>
-      </w:r>
-      <w:bookmarkStart w:id="0" w:name="_GoBack"/>
+        <w:jc w:val="center"/>
+        <w:rPr>
+          <w:sz w:val="36"/>
+          <w:szCs w:val="36"/>
+        </w:rPr>
+      </w:pPr>
+      <w:r>
+        <w:rPr>
+          <w:sz w:val="36"/>
+          <w:szCs w:val="36"/>
+        </w:rPr>
+        <w:t>Requisito do Sistema</w:t>
+      </w:r>
+    </w:p>
+    <w:p xmlns:wp14="http://schemas.microsoft.com/office/word/2010/wordml" wp14:textId="38DC7A80">
+      <w:pPr>
+        <w:rPr>
+          <w:sz w:val="36"/>
+          <w:szCs w:val="36"/>
+        </w:rPr>
+      </w:pPr>
+      <w:r>
+        <w:rPr>
+          <w:sz w:val="36"/>
+          <w:szCs w:val="36"/>
+        </w:rPr>
+        <w:t>SSS_0001: O sistema DEVE permitir que o recepcionista matricule o interessado</w:t>
+      </w:r>
+      <w:r>
+        <w:rPr>
+          <w:sz w:val="36"/>
+          <w:szCs w:val="36"/>
+        </w:rPr>
+        <w:t xml:space="preserve"> em uma determinada atividade</w:t>
+      </w:r>
+      <w:r>
+        <w:rPr>
+          <w:sz w:val="36"/>
+          <w:szCs w:val="36"/>
+        </w:rPr>
+        <w:t>.</w:t>
+      </w:r>
+      <w:bookmarkStart w:name="_GoBack" w:id="0"/>
       <w:bookmarkEnd w:id="0"/>
     </w:p>
+    <w:p xmlns:wp14="http://schemas.microsoft.com/office/word/2010/wordml" wp14:textId="77777777">
+      <w:pPr>
+        <w:rPr>
+          <w:sz w:val="36"/>
+          <w:szCs w:val="36"/>
+        </w:rPr>
+      </w:pPr>
+      <w:r>
+        <w:rPr>
+          <w:sz w:val="36"/>
+          <w:szCs w:val="36"/>
+        </w:rPr>
+        <w:t xml:space="preserve">SSS_0002: O sistema DEVE </w:t>
+      </w:r>
+      <w:proofErr w:type="gramStart"/>
+      <w:r>
+        <w:rPr>
+          <w:sz w:val="36"/>
+          <w:szCs w:val="36"/>
+        </w:rPr>
+        <w:t>conter  todas</w:t>
+      </w:r>
+      <w:proofErr w:type="gramEnd"/>
+      <w:r>
+        <w:rPr>
+          <w:sz w:val="36"/>
+          <w:szCs w:val="36"/>
+        </w:rPr>
+        <w:t xml:space="preserve"> as datas de aulas e eventos, e instrutores contidos na ONG, para que o recepcionista consiga consultar informação.</w:t>
+      </w:r>
+    </w:p>
+    <w:p xmlns:wp14="http://schemas.microsoft.com/office/word/2010/wordml" wp14:textId="77777777">
+      <w:pPr>
+        <w:rPr>
+          <w:sz w:val="36"/>
+          <w:szCs w:val="36"/>
+        </w:rPr>
+      </w:pPr>
+      <w:r>
+        <w:rPr>
+          <w:sz w:val="36"/>
+          <w:szCs w:val="36"/>
+        </w:rPr>
+        <w:t>SSS_0003: O sistema DEVE permitir que o recepcionista guarde os documentos digitalizados.</w:t>
+      </w:r>
+    </w:p>
+    <w:p xmlns:wp14="http://schemas.microsoft.com/office/word/2010/wordml" wp14:textId="77777777">
+      <w:pPr>
+        <w:rPr>
+          <w:sz w:val="36"/>
+          <w:szCs w:val="36"/>
+        </w:rPr>
+      </w:pPr>
+      <w:r>
+        <w:rPr>
+          <w:sz w:val="36"/>
+          <w:szCs w:val="36"/>
+        </w:rPr>
+        <w:t>SSS_0004: O sistema DEVE permitir que o recepcionista altere informações de matricula do aluno</w:t>
+      </w:r>
+    </w:p>
+    <w:p xmlns:wp14="http://schemas.microsoft.com/office/word/2010/wordml" wp14:textId="28B74FBE">
+      <w:pPr>
+        <w:rPr>
+          <w:sz w:val="36"/>
+          <w:szCs w:val="36"/>
+        </w:rPr>
+      </w:pPr>
+      <w:r>
+        <w:rPr>
+          <w:sz w:val="36"/>
+          <w:szCs w:val="36"/>
+        </w:rPr>
+        <w:t>SSS_0005: O sistema DEVE conter o status do aluno se mensalidade está em dia. E o recepcionista t</w:t>
+      </w:r>
+      <w:r>
+        <w:rPr>
+          <w:sz w:val="36"/>
+          <w:szCs w:val="36"/>
+        </w:rPr>
+        <w:t>ambém</w:t>
+      </w:r>
+      <w:r>
+        <w:rPr>
+          <w:sz w:val="36"/>
+          <w:szCs w:val="36"/>
+        </w:rPr>
+        <w:t xml:space="preserve"> consegue alterar o status.</w:t>
+      </w:r>
+    </w:p>
+    <w:p xmlns:wp14="http://schemas.microsoft.com/office/word/2010/wordml" wp14:textId="77777777">
+      <w:pPr>
+        <w:rPr>
+          <w:sz w:val="36"/>
+          <w:szCs w:val="36"/>
+        </w:rPr>
+      </w:pPr>
+      <w:r>
+        <w:rPr>
+          <w:sz w:val="36"/>
+          <w:szCs w:val="36"/>
+        </w:rPr>
+        <w:t xml:space="preserve">SSS_0006: O sistema DEVE </w:t>
+      </w:r>
+      <w:r>
+        <w:rPr>
+          <w:sz w:val="36"/>
+          <w:szCs w:val="36"/>
+        </w:rPr>
+        <w:t>conter a quantidade de faltas do aluno em determinada atividade.</w:t>
+      </w:r>
+    </w:p>
+    <w:p xmlns:wp14="http://schemas.microsoft.com/office/word/2010/wordml" wp14:textId="77777777">
+      <w:pPr>
+        <w:rPr>
+          <w:sz w:val="36"/>
+          <w:szCs w:val="36"/>
+        </w:rPr>
+      </w:pPr>
+      <w:r>
+        <w:rPr>
+          <w:sz w:val="36"/>
+          <w:szCs w:val="36"/>
+        </w:rPr>
+        <w:t>SSS_0007: O sistema</w:t>
+      </w:r>
+      <w:r>
+        <w:rPr>
+          <w:sz w:val="36"/>
+          <w:szCs w:val="36"/>
+        </w:rPr>
+        <w:t xml:space="preserve"> </w:t>
+      </w:r>
+      <w:r>
+        <w:rPr>
+          <w:sz w:val="36"/>
+          <w:szCs w:val="36"/>
+        </w:rPr>
+        <w:t>quando</w:t>
+      </w:r>
+      <w:r>
+        <w:rPr>
+          <w:sz w:val="36"/>
+          <w:szCs w:val="36"/>
+        </w:rPr>
+        <w:t xml:space="preserve"> registrar um aluno</w:t>
+      </w:r>
+      <w:r>
+        <w:rPr>
+          <w:sz w:val="36"/>
+          <w:szCs w:val="36"/>
+        </w:rPr>
+        <w:t xml:space="preserve"> pelo recepcionista</w:t>
+      </w:r>
+      <w:r>
+        <w:rPr>
+          <w:sz w:val="36"/>
+          <w:szCs w:val="36"/>
+        </w:rPr>
+        <w:t xml:space="preserve"> DEVE gerar número de matricula.</w:t>
+      </w:r>
+    </w:p>
     <w:p>
       <w:pPr>
-        <w:rPr>
-          <w:sz w:val="36"/>
-          <w:szCs w:val="36"/>
-        </w:rPr>
-      </w:pPr>
-      <w:r>
-        <w:rPr>
-          <w:sz w:val="36"/>
-          <w:szCs w:val="36"/>
-        </w:rPr>
-        <w:t xml:space="preserve">SSS_0002: O sistema DEVE </w:t>
-      </w:r>
-      <w:proofErr w:type="gramStart"/>
-      <w:r>
-        <w:rPr>
-          <w:sz w:val="36"/>
-          <w:szCs w:val="36"/>
-        </w:rPr>
-        <w:t>conter  todas</w:t>
-      </w:r>
-      <w:proofErr w:type="gramEnd"/>
-      <w:r>
-        <w:rPr>
-          <w:sz w:val="36"/>
-          <w:szCs w:val="36"/>
-        </w:rPr>
-        <w:t xml:space="preserve"> as datas de aulas e eventos, e instrutores contidos na ONG, para que o recepcionista consiga consultar informação.</w:t>
+        <w:pStyle w:val="Normal"/>
+        <w:rPr>
+          <w:sz w:val="36"/>
+          <w:szCs w:val="36"/>
+        </w:rPr>
+      </w:pPr>
+      <w:r>
+        <w:rPr>
+          <w:sz w:val="36"/>
+          <w:szCs w:val="36"/>
+        </w:rPr>
+        <w:t>SSS_0008: O sistema DEVE conter as informações de quantos estão departamentos estão cadastrados, quem está em cada departamento e quantos estão em cada departamento. Sendo permitido que o recepcionista ou o administrador acesse ou altere o sistema.</w:t>
       </w:r>
     </w:p>
     <w:p>
       <w:pPr>
-        <w:rPr>
-          <w:sz w:val="36"/>
-          <w:szCs w:val="36"/>
-        </w:rPr>
-      </w:pPr>
-      <w:r>
-        <w:rPr>
-          <w:sz w:val="36"/>
-          <w:szCs w:val="36"/>
-        </w:rPr>
-        <w:t>SSS_0003: O sistema DEVE permitir que o recepcionista guarde os documentos digitalizados.</w:t>
+        <w:pStyle w:val="Normal"/>
+        <w:rPr>
+          <w:sz w:val="36"/>
+          <w:szCs w:val="36"/>
+        </w:rPr>
+      </w:pPr>
+      <w:r>
+        <w:rPr>
+          <w:sz w:val="36"/>
+          <w:szCs w:val="36"/>
+        </w:rPr>
+        <w:t>SSS_0009: O sistema DEVE permitir que a recepcionista ou o administrador insira o voluntário como colaborador.</w:t>
       </w:r>
     </w:p>
     <w:p>
       <w:pPr>
-        <w:rPr>
-          <w:sz w:val="36"/>
-          <w:szCs w:val="36"/>
-        </w:rPr>
-      </w:pPr>
-      <w:r>
-        <w:rPr>
-          <w:sz w:val="36"/>
-          <w:szCs w:val="36"/>
-        </w:rPr>
-        <w:t>SSS_0004: O sistema DEVE permitir que o recepcionista altere informações de matricula do aluno</w:t>
+        <w:pStyle w:val="Normal"/>
+        <w:rPr>
+          <w:sz w:val="36"/>
+          <w:szCs w:val="36"/>
+        </w:rPr>
+      </w:pPr>
+      <w:r>
+        <w:rPr>
+          <w:sz w:val="36"/>
+          <w:szCs w:val="36"/>
+        </w:rPr>
+        <w:t>SSS_0010: O sistema DEVE conter todas as regras de cada função contida na ONG.</w:t>
       </w:r>
     </w:p>
     <w:p>
       <w:pPr>
-        <w:rPr>
-          <w:sz w:val="36"/>
-          <w:szCs w:val="36"/>
-        </w:rPr>
-      </w:pPr>
-      <w:r>
-        <w:rPr>
-          <w:sz w:val="36"/>
-          <w:szCs w:val="36"/>
-        </w:rPr>
-        <w:t>SSS_0005: O sistema DEVE conter o status do aluno se mensalidade está em dia</w:t>
-      </w:r>
-      <w:r>
-        <w:rPr>
-          <w:sz w:val="36"/>
-          <w:szCs w:val="36"/>
-        </w:rPr>
-        <w:t>. E o recepcionista tem consegue alterar o status.</w:t>
+        <w:pStyle w:val="Normal"/>
+        <w:rPr>
+          <w:sz w:val="36"/>
+          <w:szCs w:val="36"/>
+        </w:rPr>
+      </w:pPr>
+      <w:r>
+        <w:rPr>
+          <w:sz w:val="36"/>
+          <w:szCs w:val="36"/>
+        </w:rPr>
+        <w:t>SSS_0011: O sistema DEVE permitir que o recepcionista registre a entrada e saída de doação.</w:t>
       </w:r>
     </w:p>
     <w:p>
       <w:pPr>
-        <w:rPr>
-          <w:sz w:val="36"/>
-          <w:szCs w:val="36"/>
-        </w:rPr>
-      </w:pPr>
-      <w:r>
-        <w:rPr>
-          <w:sz w:val="36"/>
-          <w:szCs w:val="36"/>
-        </w:rPr>
-        <w:t xml:space="preserve">SSS_0006: O sistema DEVE </w:t>
-      </w:r>
-      <w:r>
-        <w:rPr>
-          <w:sz w:val="36"/>
-          <w:szCs w:val="36"/>
-        </w:rPr>
-        <w:t>conter a quantidade de faltas do aluno em determinada atividade.</w:t>
-      </w:r>
-    </w:p>
-    <w:p>
-      <w:pPr>
-        <w:rPr>
-          <w:sz w:val="36"/>
-          <w:szCs w:val="36"/>
-        </w:rPr>
-      </w:pPr>
-      <w:r>
-        <w:rPr>
-          <w:sz w:val="36"/>
-          <w:szCs w:val="36"/>
-        </w:rPr>
-        <w:t>SSS_0007: O sistema</w:t>
-      </w:r>
-      <w:r>
-        <w:rPr>
-          <w:sz w:val="36"/>
-          <w:szCs w:val="36"/>
-        </w:rPr>
-        <w:t xml:space="preserve"> </w:t>
-      </w:r>
-      <w:r>
-        <w:rPr>
-          <w:sz w:val="36"/>
-          <w:szCs w:val="36"/>
-        </w:rPr>
-        <w:t>quando</w:t>
-      </w:r>
-      <w:r>
-        <w:rPr>
-          <w:sz w:val="36"/>
-          <w:szCs w:val="36"/>
-        </w:rPr>
-        <w:t xml:space="preserve"> registrar um aluno</w:t>
-      </w:r>
-      <w:r>
-        <w:rPr>
-          <w:sz w:val="36"/>
-          <w:szCs w:val="36"/>
-        </w:rPr>
-        <w:t xml:space="preserve"> pelo recepcionista</w:t>
-      </w:r>
-      <w:r>
-        <w:rPr>
-          <w:sz w:val="36"/>
-          <w:szCs w:val="36"/>
-        </w:rPr>
-        <w:t xml:space="preserve"> DEVE gerar número de matricula.</w:t>
-      </w:r>
-    </w:p>
-    <w:p>
+        <w:pStyle w:val="Normal"/>
+        <w:rPr>
+          <w:sz w:val="36"/>
+          <w:szCs w:val="36"/>
+        </w:rPr>
+      </w:pPr>
+      <w:r>
+        <w:rPr>
+          <w:sz w:val="36"/>
+          <w:szCs w:val="36"/>
+        </w:rPr>
+        <w:t>SSS_0012: O sistema DEVE conter todas doações contidas na ONG</w:t>
+      </w:r>
+    </w:p>
+    <w:p xmlns:wp14="http://schemas.microsoft.com/office/word/2010/wordml" wp14:textId="77777777">
       <w:pPr>
         <w:rPr>
           <w:sz w:val="36"/>
@@ -183,7 +300,7 @@
       </w:pPr>
     </w:p>
     <w:sectPr>
-      <w:pgSz w:w="11906" w:h="16838"/>
+      <w:pgSz w:w="11906" w:h="16838" w:orient="portrait"/>
       <w:pgMar w:top="1417" w:right="1701" w:bottom="1417" w:left="1701" w:header="708" w:footer="708" w:gutter="0"/>
       <w:cols w:space="708"/>
       <w:docGrid w:linePitch="360"/>
@@ -193,11 +310,11 @@
 </file>
 
 <file path=word/styles.xml><?xml version="1.0" encoding="utf-8"?>
-<w:styles xmlns:mc="http://schemas.openxmlformats.org/markup-compatibility/2006" xmlns:r="http://schemas.openxmlformats.org/officeDocument/2006/relationships" xmlns:w="http://schemas.openxmlformats.org/wordprocessingml/2006/main" xmlns:w14="http://schemas.microsoft.com/office/word/2010/wordml" xmlns:w15="http://schemas.microsoft.com/office/word/2012/wordml" mc:Ignorable="w14 w15">
+<w:styles xmlns:wp14="http://schemas.microsoft.com/office/word/2010/wordprocessingDrawing" xmlns:mc="http://schemas.openxmlformats.org/markup-compatibility/2006" xmlns:r="http://schemas.openxmlformats.org/officeDocument/2006/relationships" xmlns:w="http://schemas.openxmlformats.org/wordprocessingml/2006/main" xmlns:w14="http://schemas.microsoft.com/office/word/2010/wordml" xmlns:w15="http://schemas.microsoft.com/office/word/2012/wordml" mc:Ignorable="w14 w15 wp14">
   <w:docDefaults>
     <w:rPrDefault>
       <w:rPr>
-        <w:rFonts w:asciiTheme="minorHAnsi" w:eastAsiaTheme="minorHAnsi" w:hAnsiTheme="minorHAnsi" w:cstheme="minorBidi"/>
+        <w:rFonts w:asciiTheme="minorHAnsi" w:hAnsiTheme="minorHAnsi" w:eastAsiaTheme="minorHAnsi" w:cstheme="minorBidi"/>
         <w:sz w:val="22"/>
         <w:szCs w:val="22"/>
         <w:lang w:val="pt-BR" w:eastAsia="en-US" w:bidi="ar-SA"/>
@@ -212,14 +329,14 @@
   <w:latentStyles w:defLockedState="0" w:defUIPriority="99" w:defSemiHidden="0" w:defUnhideWhenUsed="0" w:defQFormat="0" w:count="371">
     <w:lsdException w:name="Normal" w:uiPriority="0" w:qFormat="1"/>
     <w:lsdException w:name="heading 1" w:uiPriority="9" w:qFormat="1"/>
-    <w:lsdException w:name="heading 2" w:semiHidden="1" w:uiPriority="9" w:unhideWhenUsed="1" w:qFormat="1"/>
-    <w:lsdException w:name="heading 3" w:semiHidden="1" w:uiPriority="9" w:unhideWhenUsed="1" w:qFormat="1"/>
-    <w:lsdException w:name="heading 4" w:semiHidden="1" w:uiPriority="9" w:unhideWhenUsed="1" w:qFormat="1"/>
-    <w:lsdException w:name="heading 5" w:semiHidden="1" w:uiPriority="9" w:unhideWhenUsed="1" w:qFormat="1"/>
-    <w:lsdException w:name="heading 6" w:semiHidden="1" w:uiPriority="9" w:unhideWhenUsed="1" w:qFormat="1"/>
-    <w:lsdException w:name="heading 7" w:semiHidden="1" w:uiPriority="9" w:unhideWhenUsed="1" w:qFormat="1"/>
-    <w:lsdException w:name="heading 8" w:semiHidden="1" w:uiPriority="9" w:unhideWhenUsed="1" w:qFormat="1"/>
-    <w:lsdException w:name="heading 9" w:semiHidden="1" w:uiPriority="9" w:unhideWhenUsed="1" w:qFormat="1"/>
+    <w:lsdException w:name="heading 2" w:uiPriority="9" w:semiHidden="1" w:unhideWhenUsed="1" w:qFormat="1"/>
+    <w:lsdException w:name="heading 3" w:uiPriority="9" w:semiHidden="1" w:unhideWhenUsed="1" w:qFormat="1"/>
+    <w:lsdException w:name="heading 4" w:uiPriority="9" w:semiHidden="1" w:unhideWhenUsed="1" w:qFormat="1"/>
+    <w:lsdException w:name="heading 5" w:uiPriority="9" w:semiHidden="1" w:unhideWhenUsed="1" w:qFormat="1"/>
+    <w:lsdException w:name="heading 6" w:uiPriority="9" w:semiHidden="1" w:unhideWhenUsed="1" w:qFormat="1"/>
+    <w:lsdException w:name="heading 7" w:uiPriority="9" w:semiHidden="1" w:unhideWhenUsed="1" w:qFormat="1"/>
+    <w:lsdException w:name="heading 8" w:uiPriority="9" w:semiHidden="1" w:unhideWhenUsed="1" w:qFormat="1"/>
+    <w:lsdException w:name="heading 9" w:uiPriority="9" w:semiHidden="1" w:unhideWhenUsed="1" w:qFormat="1"/>
     <w:lsdException w:name="index 1" w:semiHidden="1" w:unhideWhenUsed="1"/>
     <w:lsdException w:name="index 2" w:semiHidden="1" w:unhideWhenUsed="1"/>
     <w:lsdException w:name="index 3" w:semiHidden="1" w:unhideWhenUsed="1"/>
@@ -229,22 +346,22 @@
     <w:lsdException w:name="index 7" w:semiHidden="1" w:unhideWhenUsed="1"/>
     <w:lsdException w:name="index 8" w:semiHidden="1" w:unhideWhenUsed="1"/>
     <w:lsdException w:name="index 9" w:semiHidden="1" w:unhideWhenUsed="1"/>
-    <w:lsdException w:name="toc 1" w:semiHidden="1" w:uiPriority="39" w:unhideWhenUsed="1"/>
-    <w:lsdException w:name="toc 2" w:semiHidden="1" w:uiPriority="39" w:unhideWhenUsed="1"/>
-    <w:lsdException w:name="toc 3" w:semiHidden="1" w:uiPriority="39" w:unhideWhenUsed="1"/>
-    <w:lsdException w:name="toc 4" w:semiHidden="1" w:uiPriority="39" w:unhideWhenUsed="1"/>
-    <w:lsdException w:name="toc 5" w:semiHidden="1" w:uiPriority="39" w:unhideWhenUsed="1"/>
-    <w:lsdException w:name="toc 6" w:semiHidden="1" w:uiPriority="39" w:unhideWhenUsed="1"/>
-    <w:lsdException w:name="toc 7" w:semiHidden="1" w:uiPriority="39" w:unhideWhenUsed="1"/>
-    <w:lsdException w:name="toc 8" w:semiHidden="1" w:uiPriority="39" w:unhideWhenUsed="1"/>
-    <w:lsdException w:name="toc 9" w:semiHidden="1" w:uiPriority="39" w:unhideWhenUsed="1"/>
+    <w:lsdException w:name="toc 1" w:uiPriority="39" w:semiHidden="1" w:unhideWhenUsed="1"/>
+    <w:lsdException w:name="toc 2" w:uiPriority="39" w:semiHidden="1" w:unhideWhenUsed="1"/>
+    <w:lsdException w:name="toc 3" w:uiPriority="39" w:semiHidden="1" w:unhideWhenUsed="1"/>
+    <w:lsdException w:name="toc 4" w:uiPriority="39" w:semiHidden="1" w:unhideWhenUsed="1"/>
+    <w:lsdException w:name="toc 5" w:uiPriority="39" w:semiHidden="1" w:unhideWhenUsed="1"/>
+    <w:lsdException w:name="toc 6" w:uiPriority="39" w:semiHidden="1" w:unhideWhenUsed="1"/>
+    <w:lsdException w:name="toc 7" w:uiPriority="39" w:semiHidden="1" w:unhideWhenUsed="1"/>
+    <w:lsdException w:name="toc 8" w:uiPriority="39" w:semiHidden="1" w:unhideWhenUsed="1"/>
+    <w:lsdException w:name="toc 9" w:uiPriority="39" w:semiHidden="1" w:unhideWhenUsed="1"/>
     <w:lsdException w:name="Normal Indent" w:semiHidden="1" w:unhideWhenUsed="1"/>
     <w:lsdException w:name="footnote text" w:semiHidden="1" w:unhideWhenUsed="1"/>
     <w:lsdException w:name="annotation text" w:semiHidden="1" w:unhideWhenUsed="1"/>
     <w:lsdException w:name="header" w:semiHidden="1" w:unhideWhenUsed="1"/>
     <w:lsdException w:name="footer" w:semiHidden="1" w:unhideWhenUsed="1"/>
     <w:lsdException w:name="index heading" w:semiHidden="1" w:unhideWhenUsed="1"/>
-    <w:lsdException w:name="caption" w:semiHidden="1" w:uiPriority="35" w:unhideWhenUsed="1" w:qFormat="1"/>
+    <w:lsdException w:name="caption" w:uiPriority="35" w:semiHidden="1" w:unhideWhenUsed="1" w:qFormat="1"/>
     <w:lsdException w:name="table of figures" w:semiHidden="1" w:unhideWhenUsed="1"/>
     <w:lsdException w:name="envelope address" w:semiHidden="1" w:unhideWhenUsed="1"/>
     <w:lsdException w:name="envelope return" w:semiHidden="1" w:unhideWhenUsed="1"/>
@@ -275,7 +392,7 @@
     <w:lsdException w:name="Title" w:uiPriority="10" w:qFormat="1"/>
     <w:lsdException w:name="Closing" w:semiHidden="1" w:unhideWhenUsed="1"/>
     <w:lsdException w:name="Signature" w:semiHidden="1" w:unhideWhenUsed="1"/>
-    <w:lsdException w:name="Default Paragraph Font" w:semiHidden="1" w:uiPriority="1" w:unhideWhenUsed="1"/>
+    <w:lsdException w:name="Default Paragraph Font" w:uiPriority="1" w:semiHidden="1" w:unhideWhenUsed="1"/>
     <w:lsdException w:name="Body Text" w:semiHidden="1" w:unhideWhenUsed="1"/>
     <w:lsdException w:name="Body Text Indent" w:semiHidden="1" w:unhideWhenUsed="1"/>
     <w:lsdException w:name="List Continue" w:semiHidden="1" w:unhideWhenUsed="1"/>
@@ -475,8 +592,8 @@
     <w:lsdException w:name="Subtle Reference" w:uiPriority="31" w:qFormat="1"/>
     <w:lsdException w:name="Intense Reference" w:uiPriority="32" w:qFormat="1"/>
     <w:lsdException w:name="Book Title" w:uiPriority="33" w:qFormat="1"/>
-    <w:lsdException w:name="Bibliography" w:semiHidden="1" w:uiPriority="37" w:unhideWhenUsed="1"/>
-    <w:lsdException w:name="TOC Heading" w:semiHidden="1" w:uiPriority="39" w:unhideWhenUsed="1" w:qFormat="1"/>
+    <w:lsdException w:name="Bibliography" w:uiPriority="37" w:semiHidden="1" w:unhideWhenUsed="1"/>
+    <w:lsdException w:name="TOC Heading" w:uiPriority="39" w:semiHidden="1" w:unhideWhenUsed="1" w:qFormat="1"/>
     <w:lsdException w:name="Plain Table 1" w:uiPriority="41"/>
     <w:lsdException w:name="Plain Table 2" w:uiPriority="42"/>
     <w:lsdException w:name="Plain Table 3" w:uiPriority="43"/>
@@ -582,16 +699,16 @@
     <w:lsdException w:name="List Table 6 Colorful Accent 6" w:uiPriority="51"/>
     <w:lsdException w:name="List Table 7 Colorful Accent 6" w:uiPriority="52"/>
   </w:latentStyles>
-  <w:style w:type="paragraph" w:default="1" w:styleId="Normal">
+  <w:style w:type="paragraph" w:styleId="Normal" w:default="1">
     <w:name w:val="Normal"/>
     <w:qFormat/>
   </w:style>
-  <w:style w:type="character" w:default="1" w:styleId="Fontepargpadro">
+  <w:style w:type="character" w:styleId="Fontepargpadro" w:default="1">
     <w:name w:val="Default Paragraph Font"/>
     <w:uiPriority w:val="1"/>
     <w:unhideWhenUsed/>
   </w:style>
-  <w:style w:type="table" w:default="1" w:styleId="Tabelanormal">
+  <w:style w:type="table" w:styleId="Tabelanormal" w:default="1">
     <w:name w:val="Normal Table"/>
     <w:uiPriority w:val="99"/>
     <w:semiHidden/>
@@ -606,7 +723,7 @@
       </w:tblCellMar>
     </w:tblPr>
   </w:style>
-  <w:style w:type="numbering" w:default="1" w:styleId="Semlista">
+  <w:style w:type="numbering" w:styleId="Semlista" w:default="1">
     <w:name w:val="No List"/>
     <w:uiPriority w:val="99"/>
     <w:semiHidden/>

</xml_diff>

<commit_message>
Coisa do SSS pronta
</commit_message>
<xml_diff>
--- a/Requisito do sistema.docx
+++ b/Requisito do sistema.docx
@@ -49,6 +49,91 @@
       <w:bookmarkStart w:name="_GoBack" w:id="0"/>
       <w:bookmarkEnd w:id="0"/>
     </w:p>
+    <w:p xmlns:wp14="http://schemas.microsoft.com/office/word/2010/wordml" wp14:textId="58CB37E8">
+      <w:pPr>
+        <w:rPr>
+          <w:sz w:val="36"/>
+          <w:szCs w:val="36"/>
+        </w:rPr>
+      </w:pPr>
+      <w:r>
+        <w:rPr>
+          <w:sz w:val="36"/>
+          <w:szCs w:val="36"/>
+        </w:rPr>
+        <w:t xml:space="preserve">SSS_0002: O sistema DEVE </w:t>
+      </w:r>
+      <w:r>
+        <w:rPr>
+          <w:sz w:val="36"/>
+          <w:szCs w:val="36"/>
+        </w:rPr>
+        <w:t>conter todas</w:t>
+      </w:r>
+      <w:r>
+        <w:rPr>
+          <w:sz w:val="36"/>
+          <w:szCs w:val="36"/>
+        </w:rPr>
+        <w:t xml:space="preserve"> as datas de aulas e eventos, e </w:t>
+      </w:r>
+      <w:r>
+        <w:rPr>
+          <w:sz w:val="36"/>
+          <w:szCs w:val="36"/>
+        </w:rPr>
+        <w:t xml:space="preserve">docentes </w:t>
+      </w:r>
+      <w:r>
+        <w:rPr>
+          <w:sz w:val="36"/>
+          <w:szCs w:val="36"/>
+        </w:rPr>
+        <w:t>contidos na ONG, para que o recepcionista</w:t>
+      </w:r>
+      <w:r>
+        <w:rPr>
+          <w:sz w:val="36"/>
+          <w:szCs w:val="36"/>
+        </w:rPr>
+        <w:t xml:space="preserve">, coordenador ou o docente </w:t>
+      </w:r>
+      <w:r>
+        <w:rPr>
+          <w:sz w:val="36"/>
+          <w:szCs w:val="36"/>
+        </w:rPr>
+        <w:t xml:space="preserve">consiga consultar </w:t>
+      </w:r>
+      <w:r>
+        <w:rPr>
+          <w:sz w:val="36"/>
+          <w:szCs w:val="36"/>
+        </w:rPr>
+        <w:t xml:space="preserve">ou alterar </w:t>
+      </w:r>
+      <w:r>
+        <w:rPr>
+          <w:sz w:val="36"/>
+          <w:szCs w:val="36"/>
+        </w:rPr>
+        <w:t>informaç</w:t>
+      </w:r>
+      <w:r>
+        <w:rPr>
+          <w:sz w:val="36"/>
+          <w:szCs w:val="36"/>
+        </w:rPr>
+        <w:t>ões</w:t>
+      </w:r>
+      <w:r>
+        <w:rPr>
+          <w:sz w:val="36"/>
+          <w:szCs w:val="36"/>
+        </w:rPr>
+        <w:t>.</w:t>
+      </w:r>
+    </w:p>
     <w:p xmlns:wp14="http://schemas.microsoft.com/office/word/2010/wordml" wp14:textId="77777777">
       <w:pPr>
         <w:rPr>
@@ -61,23 +146,101 @@
           <w:sz w:val="36"/>
           <w:szCs w:val="36"/>
         </w:rPr>
-        <w:t xml:space="preserve">SSS_0002: O sistema DEVE </w:t>
-      </w:r>
-      <w:proofErr w:type="gramStart"/>
-      <w:r>
-        <w:rPr>
-          <w:sz w:val="36"/>
-          <w:szCs w:val="36"/>
-        </w:rPr>
-        <w:t>conter  todas</w:t>
-      </w:r>
-      <w:proofErr w:type="gramEnd"/>
-      <w:r>
-        <w:rPr>
-          <w:sz w:val="36"/>
-          <w:szCs w:val="36"/>
-        </w:rPr>
-        <w:t xml:space="preserve"> as datas de aulas e eventos, e instrutores contidos na ONG, para que o recepcionista consiga consultar informação.</w:t>
+        <w:t>SSS_0003: O sistema DEVE permitir que o recepcionista guarde os documentos digitalizados.</w:t>
+      </w:r>
+    </w:p>
+    <w:p xmlns:wp14="http://schemas.microsoft.com/office/word/2010/wordml" wp14:textId="00F275A3">
+      <w:pPr>
+        <w:rPr>
+          <w:sz w:val="36"/>
+          <w:szCs w:val="36"/>
+        </w:rPr>
+      </w:pPr>
+      <w:r>
+        <w:rPr>
+          <w:sz w:val="36"/>
+          <w:szCs w:val="36"/>
+        </w:rPr>
+        <w:t xml:space="preserve">SSS_0004: O sistema DEVE permitir </w:t>
+      </w:r>
+      <w:r>
+        <w:rPr>
+          <w:sz w:val="36"/>
+          <w:szCs w:val="36"/>
+        </w:rPr>
+        <w:t>a</w:t>
+      </w:r>
+      <w:r>
+        <w:rPr>
+          <w:sz w:val="36"/>
+          <w:szCs w:val="36"/>
+        </w:rPr>
+        <w:t xml:space="preserve"> alter</w:t>
+      </w:r>
+      <w:r>
+        <w:rPr>
+          <w:sz w:val="36"/>
+          <w:szCs w:val="36"/>
+        </w:rPr>
+        <w:t>ação de</w:t>
+      </w:r>
+      <w:r>
+        <w:rPr>
+          <w:sz w:val="36"/>
+          <w:szCs w:val="36"/>
+        </w:rPr>
+        <w:t xml:space="preserve"> informações de matricula do aluno</w:t>
+      </w:r>
+      <w:r>
+        <w:rPr>
+          <w:sz w:val="36"/>
+          <w:szCs w:val="36"/>
+        </w:rPr>
+        <w:t>, pelo aluno, coordenador ou recepcionista. E permite que somente o recepcionista ou coordenador altere os dados de graduação da modalidade do aluno.</w:t>
+      </w:r>
+    </w:p>
+    <w:p xmlns:wp14="http://schemas.microsoft.com/office/word/2010/wordml" wp14:textId="16E6AD44">
+      <w:pPr>
+        <w:rPr>
+          <w:sz w:val="36"/>
+          <w:szCs w:val="36"/>
+        </w:rPr>
+      </w:pPr>
+      <w:r>
+        <w:rPr>
+          <w:sz w:val="36"/>
+          <w:szCs w:val="36"/>
+        </w:rPr>
+        <w:t>SSS_0005: O sistema DEVE conter o status do aluno se mensalidade está em dia. E o recepcionista consegue alterar o status.</w:t>
+      </w:r>
+    </w:p>
+    <w:p xmlns:wp14="http://schemas.microsoft.com/office/word/2010/wordml" wp14:textId="610D7FD3">
+      <w:pPr>
+        <w:rPr>
+          <w:sz w:val="36"/>
+          <w:szCs w:val="36"/>
+        </w:rPr>
+      </w:pPr>
+      <w:r>
+        <w:rPr>
+          <w:sz w:val="36"/>
+          <w:szCs w:val="36"/>
+        </w:rPr>
+        <w:t xml:space="preserve">SSS_0006: O sistema DEVE conter a quantidade de faltas do aluno em determinada </w:t>
+      </w:r>
+      <w:r>
+        <w:rPr>
+          <w:sz w:val="36"/>
+          <w:szCs w:val="36"/>
+        </w:rPr>
+        <w:t>modalidade</w:t>
+      </w:r>
+      <w:r>
+        <w:rPr>
+          <w:sz w:val="36"/>
+          <w:szCs w:val="36"/>
+        </w:rPr>
+        <w:t>.</w:t>
       </w:r>
     </w:p>
     <w:p xmlns:wp14="http://schemas.microsoft.com/office/word/2010/wordml" wp14:textId="77777777">
@@ -92,87 +255,6 @@
           <w:sz w:val="36"/>
           <w:szCs w:val="36"/>
         </w:rPr>
-        <w:t>SSS_0003: O sistema DEVE permitir que o recepcionista guarde os documentos digitalizados.</w:t>
-      </w:r>
-    </w:p>
-    <w:p xmlns:wp14="http://schemas.microsoft.com/office/word/2010/wordml" wp14:textId="77777777">
-      <w:pPr>
-        <w:rPr>
-          <w:sz w:val="36"/>
-          <w:szCs w:val="36"/>
-        </w:rPr>
-      </w:pPr>
-      <w:r>
-        <w:rPr>
-          <w:sz w:val="36"/>
-          <w:szCs w:val="36"/>
-        </w:rPr>
-        <w:t>SSS_0004: O sistema DEVE permitir que o recepcionista altere informações de matricula do aluno</w:t>
-      </w:r>
-    </w:p>
-    <w:p xmlns:wp14="http://schemas.microsoft.com/office/word/2010/wordml" wp14:textId="28B74FBE">
-      <w:pPr>
-        <w:rPr>
-          <w:sz w:val="36"/>
-          <w:szCs w:val="36"/>
-        </w:rPr>
-      </w:pPr>
-      <w:r>
-        <w:rPr>
-          <w:sz w:val="36"/>
-          <w:szCs w:val="36"/>
-        </w:rPr>
-        <w:t>SSS_0005: O sistema DEVE conter o status do aluno se mensalidade está em dia. E o recepcionista t</w:t>
-      </w:r>
-      <w:r>
-        <w:rPr>
-          <w:sz w:val="36"/>
-          <w:szCs w:val="36"/>
-        </w:rPr>
-        <w:t>ambém</w:t>
-      </w:r>
-      <w:r>
-        <w:rPr>
-          <w:sz w:val="36"/>
-          <w:szCs w:val="36"/>
-        </w:rPr>
-        <w:t xml:space="preserve"> consegue alterar o status.</w:t>
-      </w:r>
-    </w:p>
-    <w:p xmlns:wp14="http://schemas.microsoft.com/office/word/2010/wordml" wp14:textId="77777777">
-      <w:pPr>
-        <w:rPr>
-          <w:sz w:val="36"/>
-          <w:szCs w:val="36"/>
-        </w:rPr>
-      </w:pPr>
-      <w:r>
-        <w:rPr>
-          <w:sz w:val="36"/>
-          <w:szCs w:val="36"/>
-        </w:rPr>
-        <w:t xml:space="preserve">SSS_0006: O sistema DEVE </w:t>
-      </w:r>
-      <w:r>
-        <w:rPr>
-          <w:sz w:val="36"/>
-          <w:szCs w:val="36"/>
-        </w:rPr>
-        <w:t>conter a quantidade de faltas do aluno em determinada atividade.</w:t>
-      </w:r>
-    </w:p>
-    <w:p xmlns:wp14="http://schemas.microsoft.com/office/word/2010/wordml" wp14:textId="77777777">
-      <w:pPr>
-        <w:rPr>
-          <w:sz w:val="36"/>
-          <w:szCs w:val="36"/>
-        </w:rPr>
-      </w:pPr>
-      <w:r>
-        <w:rPr>
-          <w:sz w:val="36"/>
-          <w:szCs w:val="36"/>
-        </w:rPr>
         <w:t>SSS_0007: O sistema</w:t>
       </w:r>
       <w:r>
@@ -224,7 +306,91 @@
           <w:sz w:val="36"/>
           <w:szCs w:val="36"/>
         </w:rPr>
-        <w:t>SSS_0008: O sistema DEVE conter as informações de quantos estão departamentos estão cadastrados, quem está em cada departamento e quantos estão em cada departamento. Sendo permitido que o recepcionista ou o administrador acesse ou altere o sistema.</w:t>
+        <w:t>SSS_0008: O sistema DEVE conter as informações de quant</w:t>
+      </w:r>
+      <w:r>
+        <w:rPr>
+          <w:sz w:val="36"/>
+          <w:szCs w:val="36"/>
+        </w:rPr>
+        <w:t>a</w:t>
+      </w:r>
+      <w:r>
+        <w:rPr>
+          <w:sz w:val="36"/>
+          <w:szCs w:val="36"/>
+        </w:rPr>
+        <w:t xml:space="preserve">s </w:t>
+      </w:r>
+      <w:r>
+        <w:rPr>
+          <w:sz w:val="36"/>
+          <w:szCs w:val="36"/>
+        </w:rPr>
+        <w:t>modalidades</w:t>
+      </w:r>
+      <w:r>
+        <w:rPr>
+          <w:sz w:val="36"/>
+          <w:szCs w:val="36"/>
+        </w:rPr>
+        <w:t xml:space="preserve"> estão cadastrados </w:t>
+      </w:r>
+      <w:r>
+        <w:rPr>
+          <w:sz w:val="36"/>
+          <w:szCs w:val="36"/>
+        </w:rPr>
+        <w:t xml:space="preserve">e </w:t>
+      </w:r>
+      <w:r>
+        <w:rPr>
+          <w:sz w:val="36"/>
+          <w:szCs w:val="36"/>
+        </w:rPr>
+        <w:t xml:space="preserve">quem está em cada </w:t>
+      </w:r>
+      <w:r>
+        <w:rPr>
+          <w:sz w:val="36"/>
+          <w:szCs w:val="36"/>
+        </w:rPr>
+        <w:t>modalidade</w:t>
+      </w:r>
+      <w:r>
+        <w:rPr>
+          <w:sz w:val="36"/>
+          <w:szCs w:val="36"/>
+        </w:rPr>
+        <w:t xml:space="preserve">. Sendo permitido que o recepcionista ou o </w:t>
+      </w:r>
+      <w:r>
+        <w:rPr>
+          <w:sz w:val="36"/>
+          <w:szCs w:val="36"/>
+        </w:rPr>
+        <w:t xml:space="preserve">coordenador </w:t>
+      </w:r>
+      <w:r>
+        <w:rPr>
+          <w:sz w:val="36"/>
+          <w:szCs w:val="36"/>
+        </w:rPr>
+        <w:t xml:space="preserve">altere </w:t>
+      </w:r>
+      <w:r>
+        <w:rPr>
+          <w:sz w:val="36"/>
+          <w:szCs w:val="36"/>
+        </w:rPr>
+        <w:t>as informações e consulte quantos alunos estão em cada modalidade</w:t>
+      </w:r>
+      <w:r>
+        <w:rPr>
+          <w:sz w:val="36"/>
+          <w:szCs w:val="36"/>
+        </w:rPr>
+        <w:t>.</w:t>
       </w:r>
     </w:p>
     <w:p>
@@ -240,7 +406,21 @@
           <w:sz w:val="36"/>
           <w:szCs w:val="36"/>
         </w:rPr>
-        <w:t>SSS_0009: O sistema DEVE permitir que a recepcionista ou o administrador insira o voluntário como colaborador.</w:t>
+        <w:t xml:space="preserve">SSS_0009: O sistema DEVE permitir que a recepcionista ou o </w:t>
+      </w:r>
+      <w:r>
+        <w:rPr>
+          <w:sz w:val="36"/>
+          <w:szCs w:val="36"/>
+        </w:rPr>
+        <w:t xml:space="preserve">coordenador </w:t>
+      </w:r>
+      <w:r>
+        <w:rPr>
+          <w:sz w:val="36"/>
+          <w:szCs w:val="36"/>
+        </w:rPr>
+        <w:t>insira o voluntário como colaborador.</w:t>
       </w:r>
     </w:p>
     <w:p>
@@ -272,7 +452,21 @@
           <w:sz w:val="36"/>
           <w:szCs w:val="36"/>
         </w:rPr>
-        <w:t>SSS_0011: O sistema DEVE permitir que o recepcionista registre a entrada e saída de doação.</w:t>
+        <w:t>SSS_0011: O sistema DEVE permitir que o recepcionista registre a entrada e saída de doação</w:t>
+      </w:r>
+      <w:r>
+        <w:rPr>
+          <w:sz w:val="36"/>
+          <w:szCs w:val="36"/>
+        </w:rPr>
+        <w:t xml:space="preserve"> e equipamentos da ONG</w:t>
+      </w:r>
+      <w:r>
+        <w:rPr>
+          <w:sz w:val="36"/>
+          <w:szCs w:val="36"/>
+        </w:rPr>
+        <w:t>.</w:t>
       </w:r>
     </w:p>
     <w:p>
@@ -290,9 +484,63 @@
         </w:rPr>
         <w:t>SSS_0012: O sistema DEVE conter todas doações contidas na ONG</w:t>
       </w:r>
-    </w:p>
-    <w:p xmlns:wp14="http://schemas.microsoft.com/office/word/2010/wordml" wp14:textId="77777777">
-      <w:pPr>
+      <w:r>
+        <w:rPr>
+          <w:sz w:val="36"/>
+          <w:szCs w:val="36"/>
+        </w:rPr>
+        <w:t>.</w:t>
+      </w:r>
+    </w:p>
+    <w:p>
+      <w:pPr>
+        <w:pStyle w:val="Normal"/>
+        <w:rPr>
+          <w:sz w:val="36"/>
+          <w:szCs w:val="36"/>
+        </w:rPr>
+      </w:pPr>
+      <w:r>
+        <w:rPr>
+          <w:sz w:val="36"/>
+          <w:szCs w:val="36"/>
+        </w:rPr>
+        <w:t xml:space="preserve"> SSS_0013: O sistema DEVE permitir que o professor possa consultar e registrar as faltas dos alunos.</w:t>
+      </w:r>
+    </w:p>
+    <w:p>
+      <w:pPr>
+        <w:pStyle w:val="Normal"/>
+        <w:rPr>
+          <w:sz w:val="36"/>
+          <w:szCs w:val="36"/>
+        </w:rPr>
+      </w:pPr>
+      <w:r>
+        <w:rPr>
+          <w:sz w:val="36"/>
+          <w:szCs w:val="36"/>
+        </w:rPr>
+        <w:t>SSS_0014: O sistema DEVE permitir que o colaborador, coordenador ou recepcionista consulte ou altere as informações de cadastro</w:t>
+      </w:r>
+      <w:r>
+        <w:rPr>
+          <w:sz w:val="36"/>
+          <w:szCs w:val="36"/>
+        </w:rPr>
+        <w:t xml:space="preserve"> do colaborador</w:t>
+      </w:r>
+      <w:r>
+        <w:rPr>
+          <w:sz w:val="36"/>
+          <w:szCs w:val="36"/>
+        </w:rPr>
+        <w:t>.</w:t>
+      </w:r>
+    </w:p>
+    <w:p>
+      <w:pPr>
+        <w:pStyle w:val="Normal"/>
         <w:rPr>
           <w:sz w:val="36"/>
           <w:szCs w:val="36"/>

</xml_diff>